<commit_message>
Added the software accessiblity
</commit_message>
<xml_diff>
--- a/Impact.docx
+++ b/Impact.docx
@@ -341,8 +341,70 @@
     </w:p>
     <w:p>
       <w:pPr>
+        <w:ind w:left="720"/>
+      </w:pPr>
+    </w:p>
+    <w:p>
+      <w:pPr>
         <w:pStyle w:val="Heading2"/>
-      </w:pPr>
+        <w:ind w:firstLine="360"/>
+        <w:rPr>
+          <w:rFonts w:cstheme="majorHAnsi"/>
+          <w:b/>
+          <w:bCs/>
+          <w:color w:val="auto"/>
+          <w:sz w:val="24"/>
+          <w:szCs w:val="24"/>
+        </w:rPr>
+      </w:pPr>
+      <w:r>
+        <w:rPr>
+          <w:rFonts w:cstheme="majorHAnsi"/>
+          <w:b/>
+          <w:bCs/>
+          <w:color w:val="auto"/>
+          <w:sz w:val="24"/>
+          <w:szCs w:val="24"/>
+        </w:rPr>
+        <w:t>5.</w:t>
+      </w:r>
+      <w:r>
+        <w:rPr>
+          <w:rFonts w:cstheme="majorHAnsi"/>
+          <w:b/>
+          <w:bCs/>
+          <w:color w:val="auto"/>
+          <w:sz w:val="24"/>
+          <w:szCs w:val="24"/>
+        </w:rPr>
+        <w:t>3 Software Accessibility</w:t>
+      </w:r>
+    </w:p>
+    <w:p>
+      <w:pPr>
+        <w:ind w:left="720"/>
+      </w:pPr>
+      <w:r>
+        <w:t xml:space="preserve">The software is designed with accessibility in mind, ensuring an intuitive user interface for healthcare professionals with </w:t>
+      </w:r>
+      <w:r>
+        <w:t>different</w:t>
+      </w:r>
+      <w:r>
+        <w:t xml:space="preserve"> technical backgrounds</w:t>
+      </w:r>
+      <w:r>
+        <w:t xml:space="preserve"> to ensure </w:t>
+      </w:r>
+      <w:r>
+        <w:t>they have</w:t>
+      </w:r>
+      <w:r>
+        <w:t xml:space="preserve"> the best user experience</w:t>
+      </w:r>
+      <w:r>
+        <w:t>.</w:t>
+      </w:r>
     </w:p>
     <w:p>
       <w:pPr>
@@ -822,6 +884,7 @@
     <w:lsdException w:name="HTML Sample" w:semiHidden="1" w:unhideWhenUsed="1"/>
     <w:lsdException w:name="HTML Typewriter" w:semiHidden="1" w:unhideWhenUsed="1"/>
     <w:lsdException w:name="HTML Variable" w:semiHidden="1" w:unhideWhenUsed="1"/>
+    <w:lsdException w:name="Normal Table" w:semiHidden="1" w:unhideWhenUsed="1"/>
     <w:lsdException w:name="annotation subject" w:semiHidden="1" w:unhideWhenUsed="1"/>
     <w:lsdException w:name="No List" w:semiHidden="1" w:unhideWhenUsed="1"/>
     <w:lsdException w:name="Outline List 1" w:semiHidden="1" w:unhideWhenUsed="1"/>
@@ -868,8 +931,10 @@
     <w:lsdException w:name="Table Subtle 2" w:semiHidden="1" w:unhideWhenUsed="1"/>
     <w:lsdException w:name="Table Web 1" w:semiHidden="1" w:unhideWhenUsed="1"/>
     <w:lsdException w:name="Table Web 2" w:semiHidden="1" w:unhideWhenUsed="1"/>
+    <w:lsdException w:name="Table Web 3" w:semiHidden="1" w:unhideWhenUsed="1"/>
     <w:lsdException w:name="Balloon Text" w:semiHidden="1" w:unhideWhenUsed="1"/>
     <w:lsdException w:name="Table Grid" w:uiPriority="39"/>
+    <w:lsdException w:name="Table Theme" w:semiHidden="1" w:unhideWhenUsed="1"/>
     <w:lsdException w:name="Placeholder Text" w:semiHidden="1"/>
     <w:lsdException w:name="No Spacing" w:uiPriority="1" w:qFormat="1"/>
     <w:lsdException w:name="Light Shading" w:uiPriority="60"/>
@@ -1161,6 +1226,7 @@
   <w:style w:type="character" w:default="1" w:styleId="DefaultParagraphFont">
     <w:name w:val="Default Paragraph Font"/>
     <w:uiPriority w:val="1"/>
+    <w:semiHidden/>
     <w:unhideWhenUsed/>
   </w:style>
   <w:style w:type="table" w:default="1" w:styleId="TableNormal">

</xml_diff>

<commit_message>
Added the rest of the impact section
</commit_message>
<xml_diff>
--- a/Impact.docx
+++ b/Impact.docx
@@ -202,14 +202,6 @@
     </w:p>
     <w:p>
       <w:pPr>
-        <w:rPr>
-          <w:sz w:val="24"/>
-          <w:szCs w:val="24"/>
-        </w:rPr>
-      </w:pPr>
-    </w:p>
-    <w:p>
-      <w:pPr>
         <w:pStyle w:val="Heading2"/>
         <w:ind w:firstLine="360"/>
         <w:rPr>
@@ -242,7 +234,31 @@
           <w:sz w:val="24"/>
           <w:szCs w:val="24"/>
         </w:rPr>
-        <w:t>Innovative Aspects</w:t>
+        <w:t xml:space="preserve">Innovative </w:t>
+      </w:r>
+      <w:r>
+        <w:rPr>
+          <w:rFonts w:cstheme="majorHAnsi"/>
+          <w:b/>
+          <w:bCs/>
+          <w:iCs/>
+          <w:color w:val="auto"/>
+          <w:sz w:val="24"/>
+          <w:szCs w:val="24"/>
+        </w:rPr>
+        <w:t>a</w:t>
+      </w:r>
+      <w:r>
+        <w:rPr>
+          <w:rFonts w:cstheme="majorHAnsi"/>
+          <w:b/>
+          <w:bCs/>
+          <w:iCs/>
+          <w:color w:val="auto"/>
+          <w:sz w:val="24"/>
+          <w:szCs w:val="24"/>
+        </w:rPr>
+        <w:t>spects</w:t>
       </w:r>
     </w:p>
     <w:p>
@@ -254,14 +270,14 @@
           <w:rFonts w:cstheme="minorHAnsi"/>
           <w:iCs/>
         </w:rPr>
-        <w:t xml:space="preserve">MS insight </w:t>
+        <w:t>Our application</w:t>
       </w:r>
       <w:r>
         <w:rPr>
           <w:rFonts w:cstheme="minorHAnsi"/>
           <w:iCs/>
         </w:rPr>
-        <w:t xml:space="preserve">application </w:t>
+        <w:t xml:space="preserve"> </w:t>
       </w:r>
       <w:r>
         <w:rPr>
@@ -341,11 +357,6 @@
     </w:p>
     <w:p>
       <w:pPr>
-        <w:ind w:left="720"/>
-      </w:pPr>
-    </w:p>
-    <w:p>
-      <w:pPr>
         <w:pStyle w:val="Heading2"/>
         <w:ind w:firstLine="360"/>
         <w:rPr>
@@ -377,7 +388,29 @@
           <w:sz w:val="24"/>
           <w:szCs w:val="24"/>
         </w:rPr>
-        <w:t>3 Software Accessibility</w:t>
+        <w:t xml:space="preserve">3 Software </w:t>
+      </w:r>
+      <w:r>
+        <w:rPr>
+          <w:rFonts w:cstheme="majorHAnsi"/>
+          <w:b/>
+          <w:bCs/>
+          <w:color w:val="auto"/>
+          <w:sz w:val="24"/>
+          <w:szCs w:val="24"/>
+        </w:rPr>
+        <w:t>a</w:t>
+      </w:r>
+      <w:r>
+        <w:rPr>
+          <w:rFonts w:cstheme="majorHAnsi"/>
+          <w:b/>
+          <w:bCs/>
+          <w:color w:val="auto"/>
+          <w:sz w:val="24"/>
+          <w:szCs w:val="24"/>
+        </w:rPr>
+        <w:t>ccessibility</w:t>
       </w:r>
     </w:p>
     <w:p>
@@ -408,8 +441,370 @@
     </w:p>
     <w:p>
       <w:pPr>
-        <w:pStyle w:val="Heading3"/>
-      </w:pPr>
+        <w:pStyle w:val="Heading2"/>
+        <w:ind w:firstLine="360"/>
+        <w:rPr>
+          <w:rFonts w:cstheme="majorHAnsi"/>
+          <w:b/>
+          <w:bCs/>
+          <w:color w:val="auto"/>
+          <w:sz w:val="24"/>
+          <w:szCs w:val="24"/>
+          <w:lang w:val="en-GB"/>
+        </w:rPr>
+      </w:pPr>
+      <w:r>
+        <w:rPr>
+          <w:rFonts w:cstheme="majorHAnsi"/>
+          <w:b/>
+          <w:bCs/>
+          <w:color w:val="auto"/>
+          <w:sz w:val="24"/>
+          <w:szCs w:val="24"/>
+        </w:rPr>
+        <w:t>5.</w:t>
+      </w:r>
+      <w:r>
+        <w:rPr>
+          <w:rFonts w:cstheme="majorHAnsi" w:hint="cs"/>
+          <w:b/>
+          <w:bCs/>
+          <w:color w:val="auto"/>
+          <w:sz w:val="24"/>
+          <w:szCs w:val="24"/>
+          <w:rtl/>
+        </w:rPr>
+        <w:t xml:space="preserve"> 4</w:t>
+      </w:r>
+      <w:r>
+        <w:rPr>
+          <w:rFonts w:cstheme="majorHAnsi"/>
+          <w:b/>
+          <w:bCs/>
+          <w:color w:val="auto"/>
+          <w:sz w:val="24"/>
+          <w:szCs w:val="24"/>
+        </w:rPr>
+        <w:t xml:space="preserve"> Future </w:t>
+      </w:r>
+      <w:r>
+        <w:rPr>
+          <w:rFonts w:cstheme="majorHAnsi"/>
+          <w:b/>
+          <w:bCs/>
+          <w:color w:val="auto"/>
+          <w:sz w:val="24"/>
+          <w:szCs w:val="24"/>
+        </w:rPr>
+        <w:t>r</w:t>
+      </w:r>
+      <w:r>
+        <w:rPr>
+          <w:rFonts w:cstheme="majorHAnsi"/>
+          <w:b/>
+          <w:bCs/>
+          <w:color w:val="auto"/>
+          <w:sz w:val="24"/>
+          <w:szCs w:val="24"/>
+        </w:rPr>
+        <w:t xml:space="preserve">esearch </w:t>
+      </w:r>
+      <w:r>
+        <w:rPr>
+          <w:rFonts w:cstheme="majorHAnsi"/>
+          <w:b/>
+          <w:bCs/>
+          <w:color w:val="auto"/>
+          <w:sz w:val="24"/>
+          <w:szCs w:val="24"/>
+        </w:rPr>
+        <w:t>di</w:t>
+      </w:r>
+      <w:r>
+        <w:rPr>
+          <w:rFonts w:cstheme="majorHAnsi"/>
+          <w:b/>
+          <w:bCs/>
+          <w:color w:val="auto"/>
+          <w:sz w:val="24"/>
+          <w:szCs w:val="24"/>
+        </w:rPr>
+        <w:t>rections:</w:t>
+      </w:r>
+    </w:p>
+    <w:p>
+      <w:pPr>
+        <w:ind w:left="720"/>
+      </w:pPr>
+      <w:r>
+        <w:t>Our project opens avenues for future research by raising pertinent questions. Areas such as refining the model with additional patient data, exploring predictive analytics for disease progression, and investigating the impact of environmental factors on MS development present exciting prospects for further</w:t>
+      </w:r>
+      <w:r>
+        <w:t xml:space="preserve"> research and </w:t>
+      </w:r>
+      <w:r>
+        <w:t>investigation.</w:t>
+      </w:r>
+    </w:p>
+    <w:p>
+      <w:pPr>
+        <w:pStyle w:val="Heading2"/>
+        <w:ind w:firstLine="360"/>
+        <w:rPr>
+          <w:rFonts w:cstheme="majorHAnsi"/>
+          <w:b/>
+          <w:bCs/>
+          <w:color w:val="auto"/>
+          <w:sz w:val="24"/>
+          <w:szCs w:val="24"/>
+          <w:lang w:val="en-GB"/>
+        </w:rPr>
+      </w:pPr>
+      <w:r>
+        <w:rPr>
+          <w:rFonts w:cstheme="majorHAnsi"/>
+          <w:b/>
+          <w:bCs/>
+          <w:color w:val="auto"/>
+          <w:sz w:val="24"/>
+          <w:szCs w:val="24"/>
+        </w:rPr>
+        <w:t>5.</w:t>
+      </w:r>
+      <w:r>
+        <w:rPr>
+          <w:rFonts w:cstheme="majorHAnsi" w:hint="cs"/>
+          <w:b/>
+          <w:bCs/>
+          <w:color w:val="auto"/>
+          <w:sz w:val="24"/>
+          <w:szCs w:val="24"/>
+          <w:rtl/>
+        </w:rPr>
+        <w:t xml:space="preserve"> </w:t>
+      </w:r>
+      <w:r>
+        <w:rPr>
+          <w:rFonts w:cstheme="majorHAnsi"/>
+          <w:b/>
+          <w:bCs/>
+          <w:color w:val="auto"/>
+          <w:sz w:val="24"/>
+          <w:szCs w:val="24"/>
+        </w:rPr>
+        <w:t xml:space="preserve">5 </w:t>
+      </w:r>
+      <w:r>
+        <w:rPr>
+          <w:rFonts w:cstheme="majorHAnsi"/>
+          <w:b/>
+          <w:bCs/>
+          <w:color w:val="auto"/>
+          <w:sz w:val="24"/>
+          <w:szCs w:val="24"/>
+        </w:rPr>
+        <w:t>The a</w:t>
+      </w:r>
+      <w:r>
+        <w:rPr>
+          <w:rFonts w:cstheme="majorHAnsi"/>
+          <w:b/>
+          <w:bCs/>
+          <w:color w:val="auto"/>
+          <w:sz w:val="24"/>
+          <w:szCs w:val="24"/>
+        </w:rPr>
+        <w:t xml:space="preserve">dded </w:t>
+      </w:r>
+      <w:r>
+        <w:rPr>
+          <w:rFonts w:cstheme="majorHAnsi"/>
+          <w:b/>
+          <w:bCs/>
+          <w:color w:val="auto"/>
+          <w:sz w:val="24"/>
+          <w:szCs w:val="24"/>
+        </w:rPr>
+        <w:t>v</w:t>
+      </w:r>
+      <w:r>
+        <w:rPr>
+          <w:rFonts w:cstheme="majorHAnsi"/>
+          <w:b/>
+          <w:bCs/>
+          <w:color w:val="auto"/>
+          <w:sz w:val="24"/>
+          <w:szCs w:val="24"/>
+        </w:rPr>
+        <w:t xml:space="preserve">alue to </w:t>
+      </w:r>
+      <w:r>
+        <w:rPr>
+          <w:rFonts w:cstheme="majorHAnsi"/>
+          <w:b/>
+          <w:bCs/>
+          <w:color w:val="auto"/>
+          <w:sz w:val="24"/>
+          <w:szCs w:val="24"/>
+        </w:rPr>
+        <w:t>e</w:t>
+      </w:r>
+      <w:r>
+        <w:rPr>
+          <w:rFonts w:cstheme="majorHAnsi"/>
+          <w:b/>
+          <w:bCs/>
+          <w:color w:val="auto"/>
+          <w:sz w:val="24"/>
+          <w:szCs w:val="24"/>
+        </w:rPr>
+        <w:t xml:space="preserve">xisting </w:t>
+      </w:r>
+      <w:r>
+        <w:rPr>
+          <w:rFonts w:cstheme="majorHAnsi"/>
+          <w:b/>
+          <w:bCs/>
+          <w:color w:val="auto"/>
+          <w:sz w:val="24"/>
+          <w:szCs w:val="24"/>
+        </w:rPr>
+        <w:t>r</w:t>
+      </w:r>
+      <w:r>
+        <w:rPr>
+          <w:rFonts w:cstheme="majorHAnsi"/>
+          <w:b/>
+          <w:bCs/>
+          <w:color w:val="auto"/>
+          <w:sz w:val="24"/>
+          <w:szCs w:val="24"/>
+        </w:rPr>
+        <w:t>esearch</w:t>
+      </w:r>
+    </w:p>
+    <w:p>
+      <w:pPr>
+        <w:ind w:left="720"/>
+      </w:pPr>
+      <w:r>
+        <w:t xml:space="preserve">The </w:t>
+      </w:r>
+      <w:r>
+        <w:t xml:space="preserve">application </w:t>
+      </w:r>
+      <w:r>
+        <w:t>contributes significantly to existing research by providing a more efficient and accurate tool for MS classification. Its advanced capabilities enhance the understanding of disease patterns and aid in refining research questions related to the diagnosis and treatment of Multiple Sclerosis.</w:t>
+      </w:r>
+    </w:p>
+    <w:p>
+      <w:pPr>
+        <w:ind w:left="720"/>
+      </w:pPr>
+    </w:p>
+    <w:p>
+      <w:pPr>
+        <w:pStyle w:val="Heading2"/>
+        <w:ind w:firstLine="360"/>
+        <w:rPr>
+          <w:rFonts w:cstheme="majorHAnsi"/>
+          <w:b/>
+          <w:bCs/>
+          <w:color w:val="auto"/>
+          <w:sz w:val="24"/>
+          <w:szCs w:val="24"/>
+          <w:lang w:val="en-GB"/>
+        </w:rPr>
+      </w:pPr>
+      <w:r>
+        <w:rPr>
+          <w:rFonts w:cstheme="majorHAnsi"/>
+          <w:b/>
+          <w:bCs/>
+          <w:color w:val="auto"/>
+          <w:sz w:val="24"/>
+          <w:szCs w:val="24"/>
+        </w:rPr>
+        <w:lastRenderedPageBreak/>
+        <w:t>5.</w:t>
+      </w:r>
+      <w:r>
+        <w:rPr>
+          <w:rFonts w:cstheme="majorHAnsi" w:hint="cs"/>
+          <w:b/>
+          <w:bCs/>
+          <w:color w:val="auto"/>
+          <w:sz w:val="24"/>
+          <w:szCs w:val="24"/>
+          <w:rtl/>
+        </w:rPr>
+        <w:t xml:space="preserve"> </w:t>
+      </w:r>
+      <w:r>
+        <w:rPr>
+          <w:rFonts w:cstheme="majorHAnsi"/>
+          <w:b/>
+          <w:bCs/>
+          <w:color w:val="auto"/>
+          <w:sz w:val="24"/>
+          <w:szCs w:val="24"/>
+        </w:rPr>
+        <w:t>6</w:t>
+      </w:r>
+      <w:r>
+        <w:rPr>
+          <w:rFonts w:cstheme="majorHAnsi"/>
+          <w:b/>
+          <w:bCs/>
+          <w:color w:val="auto"/>
+          <w:sz w:val="24"/>
+          <w:szCs w:val="24"/>
+        </w:rPr>
+        <w:t xml:space="preserve"> </w:t>
+      </w:r>
+      <w:r>
+        <w:rPr>
+          <w:rFonts w:cstheme="majorHAnsi"/>
+          <w:b/>
+          <w:bCs/>
+          <w:color w:val="auto"/>
+          <w:sz w:val="24"/>
+          <w:szCs w:val="24"/>
+        </w:rPr>
+        <w:t>Changes that will happen in daily practice</w:t>
+      </w:r>
+    </w:p>
+    <w:p>
+      <w:pPr>
+        <w:ind w:left="720"/>
+      </w:pPr>
+      <w:r>
+        <w:t>Healthcare professionals</w:t>
+      </w:r>
+      <w:r>
+        <w:t xml:space="preserve"> and Doctors</w:t>
+      </w:r>
+      <w:r>
+        <w:t xml:space="preserve"> </w:t>
+      </w:r>
+      <w:r>
+        <w:t>using</w:t>
+      </w:r>
+      <w:r>
+        <w:t xml:space="preserve"> our software</w:t>
+      </w:r>
+      <w:r>
+        <w:t xml:space="preserve"> will</w:t>
+      </w:r>
+      <w:r>
+        <w:t xml:space="preserve"> witness a transformative shift in their daily practice. The tool accelerates diagnosis, allowing for </w:t>
+      </w:r>
+      <w:r>
+        <w:t>immediate</w:t>
+      </w:r>
+      <w:r>
+        <w:t xml:space="preserve"> intervention and personalized treatment plans. This not only improves patient outcomes but also enhances the overall efficiency of healthcare delivery.</w:t>
+      </w:r>
     </w:p>
     <w:p>
       <w:pPr>
@@ -428,114 +823,6 @@
           <w:szCs w:val="24"/>
         </w:rPr>
       </w:pPr>
-    </w:p>
-    <w:p>
-      <w:pPr>
-        <w:rPr>
-          <w:b/>
-          <w:bCs/>
-          <w:sz w:val="24"/>
-          <w:szCs w:val="24"/>
-        </w:rPr>
-      </w:pPr>
-    </w:p>
-    <w:p>
-      <w:pPr>
-        <w:rPr>
-          <w:b/>
-          <w:bCs/>
-          <w:sz w:val="24"/>
-          <w:szCs w:val="24"/>
-        </w:rPr>
-      </w:pPr>
-    </w:p>
-    <w:p>
-      <w:pPr>
-        <w:rPr>
-          <w:b/>
-          <w:bCs/>
-          <w:sz w:val="24"/>
-          <w:szCs w:val="24"/>
-        </w:rPr>
-      </w:pPr>
-    </w:p>
-    <w:p>
-      <w:pPr>
-        <w:rPr>
-          <w:b/>
-          <w:bCs/>
-          <w:sz w:val="24"/>
-          <w:szCs w:val="24"/>
-        </w:rPr>
-      </w:pPr>
-    </w:p>
-    <w:p>
-      <w:pPr>
-        <w:rPr>
-          <w:b/>
-          <w:bCs/>
-          <w:sz w:val="24"/>
-          <w:szCs w:val="24"/>
-        </w:rPr>
-      </w:pPr>
-    </w:p>
-    <w:p>
-      <w:pPr>
-        <w:rPr>
-          <w:b/>
-          <w:bCs/>
-          <w:sz w:val="24"/>
-          <w:szCs w:val="24"/>
-        </w:rPr>
-      </w:pPr>
-    </w:p>
-    <w:p>
-      <w:pPr>
-        <w:rPr>
-          <w:b/>
-          <w:bCs/>
-          <w:sz w:val="24"/>
-          <w:szCs w:val="24"/>
-        </w:rPr>
-      </w:pPr>
-    </w:p>
-    <w:p>
-      <w:pPr>
-        <w:rPr>
-          <w:b/>
-          <w:bCs/>
-          <w:sz w:val="24"/>
-          <w:szCs w:val="24"/>
-        </w:rPr>
-      </w:pPr>
-      <w:r>
-        <w:rPr>
-          <w:b/>
-          <w:bCs/>
-          <w:sz w:val="24"/>
-          <w:szCs w:val="24"/>
-        </w:rPr>
-        <w:t>References</w:t>
-      </w:r>
-      <w:r>
-        <w:rPr>
-          <w:b/>
-          <w:bCs/>
-          <w:sz w:val="24"/>
-          <w:szCs w:val="24"/>
-        </w:rPr>
-        <w:br/>
-        <w:t xml:space="preserve">1 </w:t>
-      </w:r>
-      <w:r>
-        <w:rPr>
-          <w:b/>
-          <w:bCs/>
-          <w:sz w:val="24"/>
-          <w:szCs w:val="24"/>
-        </w:rPr>
-        <w:t>https://www.sciencedirect.com/science/article/abs/pii/B978044452001200011X</w:t>
-      </w:r>
     </w:p>
     <w:p>
       <w:pPr>
@@ -1159,7 +1446,7 @@
   <w:style w:type="paragraph" w:default="1" w:styleId="Normal">
     <w:name w:val="Normal"/>
     <w:qFormat/>
-    <w:rsid w:val="004E6B70"/>
+    <w:rsid w:val="009E6BBA"/>
   </w:style>
   <w:style w:type="paragraph" w:styleId="Heading1">
     <w:name w:val="heading 1"/>

</xml_diff>